<commit_message>
Adds reference to project organization doc
</commit_message>
<xml_diff>
--- a/01_Basics/01_Image_Analysis_101.docx
+++ b/01_Basics/01_Image_Analysis_101.docx
@@ -1122,6 +1122,38 @@
           <w:szCs w:val="20"/>
         </w:rPr>
         <w:t>/01_Basics/File_Organization_Example/04_Summary/ProcessingLog.xlsx</w:t>
+      </w:r>
+    </w:p>
+    <w:p>
+      <w:pPr>
+        <w:pStyle w:val="ListParagraph"/>
+        <w:numPr>
+          <w:ilvl w:val="1"/>
+          <w:numId w:val="4"/>
+        </w:numPr>
+        <w:rPr>
+          <w:rFonts w:cstheme="minorHAnsi"/>
+          <w:sz w:val="20"/>
+          <w:szCs w:val="20"/>
+        </w:rPr>
+      </w:pPr>
+      <w:r>
+        <w:rPr>
+          <w:rFonts w:cstheme="minorHAnsi"/>
+          <w:sz w:val="20"/>
+          <w:szCs w:val="20"/>
+        </w:rPr>
+        <w:t xml:space="preserve">For more on file organization, see </w:t>
+      </w:r>
+      <w:r>
+        <w:rPr>
+          <w:rFonts w:cstheme="minorHAnsi"/>
+          <w:b/>
+          <w:bCs/>
+          <w:sz w:val="20"/>
+          <w:szCs w:val="20"/>
+        </w:rPr>
+        <w:t>03_Project_Organization.docx</w:t>
       </w:r>
     </w:p>
     <w:p>

</xml_diff>

<commit_message>
Fixes errors in Image Analysis 101 doc
</commit_message>
<xml_diff>
--- a/01_Basics/01_Image_Analysis_101.docx
+++ b/01_Basics/01_Image_Analysis_101.docx
@@ -787,24 +787,6 @@
           <w:szCs w:val="20"/>
         </w:rPr>
         <w:t xml:space="preserve"> however, they are both ubiquitous in this field and are often required so that other pieces of software will function. Despite their similarities, it is </w:t>
-      </w:r>
-      <w:proofErr w:type="gramStart"/>
-      <w:r>
-        <w:rPr>
-          <w:rFonts w:cstheme="minorHAnsi"/>
-          <w:sz w:val="20"/>
-          <w:szCs w:val="20"/>
-        </w:rPr>
-        <w:t>a</w:t>
-      </w:r>
-      <w:proofErr w:type="gramEnd"/>
-      <w:r>
-        <w:rPr>
-          <w:rFonts w:cstheme="minorHAnsi"/>
-          <w:sz w:val="20"/>
-          <w:szCs w:val="20"/>
-        </w:rPr>
-        <w:t xml:space="preserve"> </w:t>
       </w:r>
       <w:r>
         <w:rPr>

</xml_diff>